<commit_message>
falp 13 14 and os 5 6
</commit_message>
<xml_diff>
--- a/os/lab5/ЛР5-Сушина-иу7-61б.docx
+++ b/os/lab5/ЛР5-Сушина-иу7-61б.docx
@@ -17,7 +17,7 @@
       </w:tblPr>
       <w:tblGrid>
         <w:gridCol w:w="1386"/>
-        <w:gridCol w:w="7685"/>
+        <w:gridCol w:w="7684"/>
       </w:tblGrid>
       <w:tr>
         <w:trPr/>
@@ -59,11 +59,11 @@
                   <wp:effectExtent l="0" t="0" r="0" b="0"/>
                   <wp:wrapTight wrapText="bothSides">
                     <wp:wrapPolygon edited="0">
-                      <wp:start x="-377" y="0"/>
-                      <wp:lineTo x="-377" y="20965"/>
-                      <wp:lineTo x="21286" y="20965"/>
-                      <wp:lineTo x="21286" y="0"/>
-                      <wp:lineTo x="-377" y="0"/>
+                      <wp:start x="-495" y="0"/>
+                      <wp:lineTo x="-495" y="20836"/>
+                      <wp:lineTo x="21276" y="20836"/>
+                      <wp:lineTo x="21276" y="0"/>
+                      <wp:lineTo x="-495" y="0"/>
                     </wp:wrapPolygon>
                   </wp:wrapTight>
                   <wp:docPr id="1" name="Рисунок 2" descr="Gerb-BMSTU_01"/>
@@ -104,7 +104,7 @@
         </w:tc>
         <w:tc>
           <w:tcPr>
-            <w:tcW w:w="7685" w:type="dxa"/>
+            <w:tcW w:w="7684" w:type="dxa"/>
             <w:tcBorders/>
             <w:shd w:fill="auto" w:val="clear"/>
           </w:tcPr>
@@ -662,7 +662,7 @@
             </w:r>
             <w:r>
               <w:rPr>
-                <w:rFonts w:eastAsia="Calibri" w:cs="Times New Roman" w:ascii="Liberation Serif" w:hAnsi="Liberation Serif"/>
+                <w:rFonts w:eastAsia="Calibri" w:cs="Times New Roman"/>
                 <w:b w:val="false"/>
                 <w:bCs w:val="false"/>
                 <w:sz w:val="24"/>
@@ -1166,7 +1166,7 @@
     </w:p>
     <w:p>
       <w:pPr>
-        <w:pStyle w:val="Style26"/>
+        <w:pStyle w:val="TOAHeading"/>
         <w:rPr/>
       </w:pPr>
       <w:r>
@@ -1279,11 +1279,9 @@
         <w:jc w:val="left"/>
         <w:rPr/>
       </w:pPr>
-      <w:hyperlink w:anchor="__RefHeading___Toc11357_2873557434">
-        <w:r>
-          <w:rPr/>
-        </w:r>
-      </w:hyperlink>
+      <w:r>
+        <w:rPr/>
+      </w:r>
       <w:r>
         <w:br w:type="page"/>
       </w:r>
@@ -1293,7 +1291,7 @@
         <w:pStyle w:val="1"/>
         <w:numPr>
           <w:ilvl w:val="0"/>
-          <w:numId w:val="2"/>
+          <w:numId w:val="3"/>
         </w:numPr>
         <w:rPr/>
       </w:pPr>
@@ -1327,7 +1325,7 @@
         <w:pStyle w:val="Style17"/>
         <w:numPr>
           <w:ilvl w:val="0"/>
-          <w:numId w:val="3"/>
+          <w:numId w:val="4"/>
         </w:numPr>
         <w:rPr/>
       </w:pPr>
@@ -1341,7 +1339,7 @@
         <w:pStyle w:val="Style17"/>
         <w:numPr>
           <w:ilvl w:val="0"/>
-          <w:numId w:val="3"/>
+          <w:numId w:val="4"/>
         </w:numPr>
         <w:rPr/>
       </w:pPr>
@@ -1375,7 +1373,7 @@
         <w:pStyle w:val="1"/>
         <w:numPr>
           <w:ilvl w:val="0"/>
-          <w:numId w:val="2"/>
+          <w:numId w:val="3"/>
         </w:numPr>
         <w:spacing w:before="240" w:after="120"/>
         <w:jc w:val="left"/>
@@ -1391,7 +1389,7 @@
         <w:pStyle w:val="2"/>
         <w:numPr>
           <w:ilvl w:val="1"/>
-          <w:numId w:val="1"/>
+          <w:numId w:val="2"/>
         </w:numPr>
         <w:rPr/>
       </w:pPr>
@@ -1427,7 +1425,7 @@
         </w:tblBorders>
         <w:tblCellMar>
           <w:top w:w="55" w:type="dxa"/>
-          <w:left w:w="54" w:type="dxa"/>
+          <w:left w:w="53" w:type="dxa"/>
           <w:bottom w:w="55" w:type="dxa"/>
           <w:right w:w="55" w:type="dxa"/>
         </w:tblCellMar>
@@ -3488,7 +3486,11 @@
             </w:r>
             <w:r>
               <w:rPr/>
-              <w:t>Рис 1. Результат работы программы testCIO.o</w:t>
+              <w:t>Р</w:t>
+            </w:r>
+            <w:r>
+              <w:rPr/>
+              <w:t>ис 1. Результат работы программы testCIO.o</w:t>
             </w:r>
           </w:p>
         </w:tc>
@@ -3510,15 +3512,7 @@
       </w:pPr>
       <w:r>
         <w:rPr/>
-        <w:t xml:space="preserve">Системный вызов open() создает дескриптор файла в системной таблице файлов, открытых процессом, и запись в системной таблице открытых файлов. </w:t>
-      </w:r>
-      <w:r>
-        <w:rPr/>
-        <w:t xml:space="preserve">В этой таблице хранится информация о файле, а именно позиция для чтения/записи в файл, режим открытия файла. После создаются два объекта типа FILE функцией fopen, которые ссылаются на созданный файловый дескриптор. </w:t>
-      </w:r>
-      <w:r>
-        <w:rPr/>
-        <w:t>Вызов функции setvbuf меняет тип буферизации на полную буферизацию по 20 байт. При первом вызове  fscanf(</w:t>
+        <w:t>Системный вызов open() создает дескриптор файла в системной таблице файлов, открытых процессом, и запись в системной таблице открытых файлов. В этой таблице хранится информация о файле, а именно позиция для чтения/записи в файл, режим открытия файла. После создаются два объекта типа FILE функцией fopen, которые ссылаются на созданный файловый дескриптор. Вызов функции setvbuf меняет тип буферизации на полную буферизацию по 20 байт. При первом вызове  fscanf(</w:t>
       </w:r>
       <w:r>
         <w:rPr>
@@ -3633,14 +3627,14 @@
                 <wp:anchor behindDoc="0" distT="0" distB="0" distL="0" distR="0" simplePos="0" locked="0" layoutInCell="1" allowOverlap="1" relativeHeight="6">
                   <wp:simplePos x="0" y="0"/>
                   <wp:positionH relativeFrom="column">
-                    <wp:align>center</wp:align>
+                    <wp:posOffset>120650</wp:posOffset>
                   </wp:positionH>
                   <wp:positionV relativeFrom="paragraph">
-                    <wp:posOffset>635</wp:posOffset>
+                    <wp:posOffset>102235</wp:posOffset>
                   </wp:positionV>
-                  <wp:extent cx="6050280" cy="3100070"/>
+                  <wp:extent cx="5837555" cy="2698115"/>
                   <wp:effectExtent l="0" t="0" r="0" b="0"/>
-                  <wp:wrapSquare wrapText="largest"/>
+                  <wp:wrapTopAndBottom/>
                   <wp:docPr id="3" name="Изображение4" descr=""/>
                   <wp:cNvGraphicFramePr>
                     <a:graphicFrameLocks xmlns:a="http://schemas.openxmlformats.org/drawingml/2006/main" noChangeAspect="1"/>
@@ -3663,7 +3657,7 @@
                         <pic:spPr bwMode="auto">
                           <a:xfrm>
                             <a:off x="0" y="0"/>
-                            <a:ext cx="6050280" cy="3100070"/>
+                            <a:ext cx="5837555" cy="2698115"/>
                           </a:xfrm>
                           <a:prstGeom prst="rect">
                             <a:avLst/>
@@ -3681,11 +3675,7 @@
             </w:r>
             <w:r>
               <w:rPr/>
-              <w:t xml:space="preserve">ис 2. Рисунок, </w:t>
-            </w:r>
-            <w:r>
-              <w:rPr/>
-              <w:t>демонстрирующий созданные дескрипторы и связь между ними</w:t>
+              <w:t>ис 2. Рисунок, демонстрирующий созданные дескрипторы и связь между ними</w:t>
             </w:r>
           </w:p>
         </w:tc>
@@ -3705,7 +3695,7 @@
         <w:pStyle w:val="2"/>
         <w:numPr>
           <w:ilvl w:val="1"/>
-          <w:numId w:val="1"/>
+          <w:numId w:val="2"/>
         </w:numPr>
         <w:rPr/>
       </w:pPr>
@@ -3741,7 +3731,7 @@
         </w:tblBorders>
         <w:tblCellMar>
           <w:top w:w="55" w:type="dxa"/>
-          <w:left w:w="54" w:type="dxa"/>
+          <w:left w:w="53" w:type="dxa"/>
           <w:bottom w:w="55" w:type="dxa"/>
           <w:right w:w="55" w:type="dxa"/>
         </w:tblCellMar>
@@ -4979,15 +4969,7 @@
       </w:pPr>
       <w:r>
         <w:rPr/>
-        <w:t xml:space="preserve">Результат выполнения программы представлен на рисунке </w:t>
-      </w:r>
-      <w:r>
-        <w:rPr/>
-        <w:t>3</w:t>
-      </w:r>
-      <w:r>
-        <w:rPr/>
-        <w:t xml:space="preserve">. </w:t>
+        <w:t xml:space="preserve">Результат выполнения программы представлен на рисунке 3. </w:t>
       </w:r>
     </w:p>
     <w:tbl>
@@ -5070,15 +5052,11 @@
             </w:r>
             <w:r>
               <w:rPr/>
-              <w:t xml:space="preserve">Рис </w:t>
-            </w:r>
-            <w:r>
-              <w:rPr/>
-              <w:t>3</w:t>
-            </w:r>
-            <w:r>
-              <w:rPr/>
-              <w:t xml:space="preserve">. Результат программы </w:t>
+              <w:t>Р</w:t>
+            </w:r>
+            <w:r>
+              <w:rPr/>
+              <w:t xml:space="preserve">ис 3. Результат программы </w:t>
             </w:r>
             <w:r>
               <w:rPr>
@@ -5107,19 +5085,7 @@
       </w:pPr>
       <w:r>
         <w:rPr/>
-        <w:t xml:space="preserve">При вызове системного вызова open() создается дескриптор файла в системной таблице файлов, открытых процессом и запись в системной таблице открытых файлов. В цикле с помощью функции read и write происходит посимвольное чтение из файла. Каждая запись имеет свой указатель позиции в файле, поэтому, при вызове read() для обоих дескрипторов по очереди, оба указателя проходят по всем позициям файла, и </w:t>
-      </w:r>
-      <w:r>
-        <w:rPr/>
-        <w:t>каждый символ</w:t>
-      </w:r>
-      <w:r>
-        <w:rPr/>
-        <w:t xml:space="preserve"> считывается </w:t>
-      </w:r>
-      <w:r>
-        <w:rPr/>
-        <w:t xml:space="preserve">и выводится по два раза. </w:t>
+        <w:t xml:space="preserve">При вызове системного вызова open() создается дескриптор файла в системной таблице файлов, открытых процессом и запись в системной таблице открытых файлов. В цикле с помощью функции read и write происходит посимвольное чтение из файла. Каждая запись имеет свой указатель позиции в файле, поэтому, при вызове read() для обоих дескрипторов по очереди, оба указателя проходят по всем позициям файла, и каждый символ считывается и выводится по два раза. </w:t>
       </w:r>
     </w:p>
     <w:tbl>
@@ -5200,11 +5166,7 @@
             </w:r>
             <w:r>
               <w:rPr/>
-              <w:t xml:space="preserve">Рис 4. </w:t>
-            </w:r>
-            <w:r>
-              <w:rPr/>
-              <w:t>Схема связей дескрипторов 2.</w:t>
+              <w:t>Рис 4. Схема связей дескрипторов 2.</w:t>
             </w:r>
           </w:p>
         </w:tc>
@@ -5224,7 +5186,7 @@
         <w:pStyle w:val="2"/>
         <w:numPr>
           <w:ilvl w:val="1"/>
-          <w:numId w:val="1"/>
+          <w:numId w:val="2"/>
         </w:numPr>
         <w:rPr/>
       </w:pPr>
@@ -5269,7 +5231,7 @@
         </w:tblBorders>
         <w:tblCellMar>
           <w:top w:w="55" w:type="dxa"/>
-          <w:left w:w="54" w:type="dxa"/>
+          <w:left w:w="53" w:type="dxa"/>
           <w:bottom w:w="55" w:type="dxa"/>
           <w:right w:w="55" w:type="dxa"/>
         </w:tblCellMar>
@@ -6140,15 +6102,7 @@
       </w:pPr>
       <w:r>
         <w:rPr/>
-        <w:t xml:space="preserve">Результат работы программы представлен на рисунке </w:t>
-      </w:r>
-      <w:r>
-        <w:rPr/>
-        <w:t>5</w:t>
-      </w:r>
-      <w:r>
-        <w:rPr/>
-        <w:t xml:space="preserve">. </w:t>
+        <w:t xml:space="preserve">Результат работы программы представлен на рисунке 5. </w:t>
       </w:r>
     </w:p>
     <w:tbl>
@@ -6229,15 +6183,11 @@
             </w:r>
             <w:r>
               <w:rPr/>
-              <w:t xml:space="preserve">Рис </w:t>
-            </w:r>
-            <w:r>
-              <w:rPr/>
-              <w:t>5</w:t>
-            </w:r>
-            <w:r>
-              <w:rPr/>
-              <w:t>. Результат работы программы test.Fopen.c</w:t>
+              <w:t>Р</w:t>
+            </w:r>
+            <w:r>
+              <w:rPr/>
+              <w:t>ис 5. Результат работы программы test.Fopen.c</w:t>
             </w:r>
           </w:p>
         </w:tc>
@@ -6259,35 +6209,7 @@
       </w:pPr>
       <w:r>
         <w:rPr/>
-        <w:t xml:space="preserve">С помощью двух вызовов fopen() создаются два дескриптора файла в таблице файлов, открытых процессом, и две записи в системной таблице открытых файлов. Функция fprintf буферизует данные, </w:t>
-      </w:r>
-      <w:r>
-        <w:rPr/>
-        <w:t>следовательно запись производится в два разных буфера.</w:t>
-      </w:r>
-      <w:r>
-        <w:rPr/>
-        <w:t xml:space="preserve"> </w:t>
-      </w:r>
-      <w:r>
-        <w:rPr/>
-        <w:t xml:space="preserve">Таким образом в первый буфер попадают нечетные символы, а во второй — четные. </w:t>
-      </w:r>
-      <w:r>
-        <w:rPr/>
-        <w:t xml:space="preserve">При выполнении fclose вызывается fflush, которая переписывает буфер в файл. Таким образом, при первом вызове fclose() осуществляется запись в файл данных из первого буфера, то есть нечетных символов. Затем при втором вызове fclose() осуществляется перезапись данных файла </w:t>
-      </w:r>
-      <w:r>
-        <w:rPr/>
-        <w:t xml:space="preserve">из второго буфера. </w:t>
-      </w:r>
-      <w:r>
-        <w:rPr/>
-        <w:t xml:space="preserve"> </w:t>
-      </w:r>
-      <w:r>
-        <w:rPr/>
-        <w:t>В результате в файле содержатся данные из второго буфера.</w:t>
+        <w:t>С помощью двух вызовов fopen() создаются два дескриптора файла в таблице файлов, открытых процессом, и две записи в системной таблице открытых файлов. Функция fprintf буферизует данные, следовательно запись производится в два разных буфера. Таким образом в первый буфер попадают нечетные символы, а во второй — четные. При выполнении fclose вызывается fflush, которая переписывает буфер в файл. Таким образом, при первом вызове fclose() осуществляется запись в файл данных из первого буфера, то есть нечетных символов. Затем при втором вызове fclose() осуществляется перезапись данных файла из второго буфера.  В результате в файле содержатся данные из второго буфера.</w:t>
       </w:r>
     </w:p>
     <w:p>
@@ -6333,10 +6255,10 @@
                 <wp:anchor behindDoc="0" distT="0" distB="0" distL="0" distR="0" simplePos="0" locked="0" layoutInCell="1" allowOverlap="1" relativeHeight="8">
                   <wp:simplePos x="0" y="0"/>
                   <wp:positionH relativeFrom="column">
-                    <wp:posOffset>10160</wp:posOffset>
+                    <wp:posOffset>78105</wp:posOffset>
                   </wp:positionH>
                   <wp:positionV relativeFrom="paragraph">
-                    <wp:posOffset>30480</wp:posOffset>
+                    <wp:posOffset>86995</wp:posOffset>
                   </wp:positionV>
                   <wp:extent cx="6050280" cy="2641600"/>
                   <wp:effectExtent l="0" t="0" r="0" b="0"/>
@@ -6392,7 +6314,7 @@
         <w:pStyle w:val="2"/>
         <w:numPr>
           <w:ilvl w:val="1"/>
-          <w:numId w:val="1"/>
+          <w:numId w:val="2"/>
         </w:numPr>
         <w:rPr/>
       </w:pPr>
@@ -6418,7 +6340,7 @@
         </w:tblBorders>
         <w:tblCellMar>
           <w:top w:w="55" w:type="dxa"/>
-          <w:left w:w="54" w:type="dxa"/>
+          <w:left w:w="53" w:type="dxa"/>
           <w:bottom w:w="55" w:type="dxa"/>
           <w:right w:w="55" w:type="dxa"/>
         </w:tblCellMar>
@@ -10097,6 +10019,7 @@
       <w:pgNumType w:fmt="decimal"/>
       <w:formProt w:val="false"/>
       <w:textDirection w:val="lrTb"/>
+      <w:docGrid w:type="default" w:linePitch="100" w:charSpace="0"/>
     </w:sectPr>
   </w:body>
 </w:document>
@@ -10144,10 +10067,7 @@
       <w:lvlText w:val=""/>
       <w:lvlJc w:val="left"/>
       <w:pPr>
-        <w:tabs>
-          <w:tab w:val="num" w:pos="360"/>
-        </w:tabs>
-        <w:ind w:left="360" w:hanging="0"/>
+        <w:ind w:left="0" w:hanging="0"/>
       </w:pPr>
     </w:lvl>
     <w:lvl w:ilvl="1">
@@ -10173,9 +10093,103 @@
       <w:lvlText w:val=""/>
       <w:lvlJc w:val="left"/>
       <w:pPr>
+        <w:ind w:left="0" w:hanging="0"/>
+      </w:pPr>
+    </w:lvl>
+    <w:lvl w:ilvl="3">
+      <w:start w:val="1"/>
+      <w:numFmt w:val="none"/>
+      <w:suff w:val="nothing"/>
+      <w:lvlText w:val=""/>
+      <w:lvlJc w:val="left"/>
+      <w:pPr>
+        <w:ind w:left="0" w:hanging="0"/>
+      </w:pPr>
+    </w:lvl>
+    <w:lvl w:ilvl="4">
+      <w:start w:val="1"/>
+      <w:numFmt w:val="none"/>
+      <w:suff w:val="nothing"/>
+      <w:lvlText w:val=""/>
+      <w:lvlJc w:val="left"/>
+      <w:pPr>
+        <w:ind w:left="0" w:hanging="0"/>
+      </w:pPr>
+    </w:lvl>
+    <w:lvl w:ilvl="5">
+      <w:start w:val="1"/>
+      <w:numFmt w:val="none"/>
+      <w:suff w:val="nothing"/>
+      <w:lvlText w:val=""/>
+      <w:lvlJc w:val="left"/>
+      <w:pPr>
+        <w:ind w:left="0" w:hanging="0"/>
+      </w:pPr>
+    </w:lvl>
+    <w:lvl w:ilvl="6">
+      <w:start w:val="1"/>
+      <w:numFmt w:val="none"/>
+      <w:suff w:val="nothing"/>
+      <w:lvlText w:val=""/>
+      <w:lvlJc w:val="left"/>
+      <w:pPr>
+        <w:ind w:left="0" w:hanging="0"/>
+      </w:pPr>
+    </w:lvl>
+    <w:lvl w:ilvl="7">
+      <w:start w:val="1"/>
+      <w:numFmt w:val="none"/>
+      <w:suff w:val="nothing"/>
+      <w:lvlText w:val=""/>
+      <w:lvlJc w:val="left"/>
+      <w:pPr>
+        <w:ind w:left="0" w:hanging="0"/>
+      </w:pPr>
+    </w:lvl>
+    <w:lvl w:ilvl="8">
+      <w:start w:val="1"/>
+      <w:numFmt w:val="none"/>
+      <w:suff w:val="nothing"/>
+      <w:lvlText w:val=""/>
+      <w:lvlJc w:val="left"/>
+      <w:pPr>
+        <w:ind w:left="0" w:hanging="0"/>
+      </w:pPr>
+    </w:lvl>
+  </w:abstractNum>
+  <w:abstractNum w:abstractNumId="2">
+    <w:lvl w:ilvl="0">
+      <w:start w:val="1"/>
+      <w:numFmt w:val="none"/>
+      <w:suff w:val="nothing"/>
+      <w:lvlText w:val=""/>
+      <w:lvlJc w:val="left"/>
+      <w:pPr>
+        <w:ind w:left="360" w:hanging="0"/>
+      </w:pPr>
+    </w:lvl>
+    <w:lvl w:ilvl="1">
+      <w:start w:val="1"/>
+      <w:numFmt w:val="decimal"/>
+      <w:lvlText w:val="%2."/>
+      <w:lvlJc w:val="left"/>
+      <w:pPr>
         <w:tabs>
           <w:tab w:val="num" w:pos="360"/>
         </w:tabs>
+        <w:ind w:left="360" w:hanging="0"/>
+      </w:pPr>
+      <w:rPr>
+        <w:color w:val="000000"/>
+      </w:rPr>
+    </w:lvl>
+    <w:lvl w:ilvl="2">
+      <w:start w:val="1"/>
+      <w:numFmt w:val="none"/>
+      <w:suff w:val="nothing"/>
+      <w:lvlText w:val=""/>
+      <w:lvlJc w:val="left"/>
+      <w:pPr>
         <w:ind w:left="360" w:hanging="0"/>
       </w:pPr>
     </w:lvl>
@@ -10186,9 +10200,6 @@
       <w:lvlText w:val=""/>
       <w:lvlJc w:val="left"/>
       <w:pPr>
-        <w:tabs>
-          <w:tab w:val="num" w:pos="360"/>
-        </w:tabs>
         <w:ind w:left="360" w:hanging="0"/>
       </w:pPr>
     </w:lvl>
@@ -10199,9 +10210,6 @@
       <w:lvlText w:val=""/>
       <w:lvlJc w:val="left"/>
       <w:pPr>
-        <w:tabs>
-          <w:tab w:val="num" w:pos="360"/>
-        </w:tabs>
         <w:ind w:left="360" w:hanging="0"/>
       </w:pPr>
     </w:lvl>
@@ -10212,9 +10220,6 @@
       <w:lvlText w:val=""/>
       <w:lvlJc w:val="left"/>
       <w:pPr>
-        <w:tabs>
-          <w:tab w:val="num" w:pos="360"/>
-        </w:tabs>
         <w:ind w:left="360" w:hanging="0"/>
       </w:pPr>
     </w:lvl>
@@ -10225,9 +10230,6 @@
       <w:lvlText w:val=""/>
       <w:lvlJc w:val="left"/>
       <w:pPr>
-        <w:tabs>
-          <w:tab w:val="num" w:pos="360"/>
-        </w:tabs>
         <w:ind w:left="360" w:hanging="0"/>
       </w:pPr>
     </w:lvl>
@@ -10238,9 +10240,6 @@
       <w:lvlText w:val=""/>
       <w:lvlJc w:val="left"/>
       <w:pPr>
-        <w:tabs>
-          <w:tab w:val="num" w:pos="360"/>
-        </w:tabs>
         <w:ind w:left="360" w:hanging="0"/>
       </w:pPr>
     </w:lvl>
@@ -10251,14 +10250,11 @@
       <w:lvlText w:val=""/>
       <w:lvlJc w:val="left"/>
       <w:pPr>
-        <w:tabs>
-          <w:tab w:val="num" w:pos="360"/>
-        </w:tabs>
         <w:ind w:left="360" w:hanging="0"/>
       </w:pPr>
     </w:lvl>
   </w:abstractNum>
-  <w:abstractNum w:abstractNumId="2">
+  <w:abstractNum w:abstractNumId="3">
     <w:lvl w:ilvl="0">
       <w:start w:val="1"/>
       <w:numFmt w:val="decimal"/>
@@ -10352,7 +10348,7 @@
       </w:pPr>
     </w:lvl>
   </w:abstractNum>
-  <w:abstractNum w:abstractNumId="3">
+  <w:abstractNum w:abstractNumId="4">
     <w:lvl w:ilvl="0">
       <w:start w:val="1"/>
       <w:numFmt w:val="bullet"/>
@@ -10498,143 +10494,6 @@
       </w:rPr>
     </w:lvl>
   </w:abstractNum>
-  <w:abstractNum w:abstractNumId="4">
-    <w:lvl w:ilvl="0">
-      <w:start w:val="1"/>
-      <w:numFmt w:val="decimal"/>
-      <w:lvlText w:val="%1."/>
-      <w:lvlJc w:val="left"/>
-      <w:pPr>
-        <w:tabs>
-          <w:tab w:val="num" w:pos="720"/>
-        </w:tabs>
-        <w:ind w:left="720" w:hanging="360"/>
-      </w:pPr>
-      <w:rPr>
-        <w:color w:val="000000"/>
-      </w:rPr>
-    </w:lvl>
-    <w:lvl w:ilvl="1">
-      <w:start w:val="1"/>
-      <w:numFmt w:val="decimal"/>
-      <w:lvlText w:val="%2."/>
-      <w:lvlJc w:val="left"/>
-      <w:pPr>
-        <w:tabs>
-          <w:tab w:val="num" w:pos="1080"/>
-        </w:tabs>
-        <w:ind w:left="1080" w:hanging="360"/>
-      </w:pPr>
-      <w:rPr>
-        <w:color w:val="000000"/>
-      </w:rPr>
-    </w:lvl>
-    <w:lvl w:ilvl="2">
-      <w:start w:val="1"/>
-      <w:numFmt w:val="decimal"/>
-      <w:lvlText w:val="%3."/>
-      <w:lvlJc w:val="left"/>
-      <w:pPr>
-        <w:tabs>
-          <w:tab w:val="num" w:pos="1440"/>
-        </w:tabs>
-        <w:ind w:left="1440" w:hanging="360"/>
-      </w:pPr>
-      <w:rPr>
-        <w:color w:val="000000"/>
-      </w:rPr>
-    </w:lvl>
-    <w:lvl w:ilvl="3">
-      <w:start w:val="1"/>
-      <w:numFmt w:val="decimal"/>
-      <w:lvlText w:val="%4."/>
-      <w:lvlJc w:val="left"/>
-      <w:pPr>
-        <w:tabs>
-          <w:tab w:val="num" w:pos="1800"/>
-        </w:tabs>
-        <w:ind w:left="1800" w:hanging="360"/>
-      </w:pPr>
-      <w:rPr>
-        <w:color w:val="000000"/>
-      </w:rPr>
-    </w:lvl>
-    <w:lvl w:ilvl="4">
-      <w:start w:val="1"/>
-      <w:numFmt w:val="decimal"/>
-      <w:lvlText w:val="%5."/>
-      <w:lvlJc w:val="left"/>
-      <w:pPr>
-        <w:tabs>
-          <w:tab w:val="num" w:pos="2160"/>
-        </w:tabs>
-        <w:ind w:left="2160" w:hanging="360"/>
-      </w:pPr>
-      <w:rPr>
-        <w:color w:val="000000"/>
-      </w:rPr>
-    </w:lvl>
-    <w:lvl w:ilvl="5">
-      <w:start w:val="1"/>
-      <w:numFmt w:val="decimal"/>
-      <w:lvlText w:val="%6."/>
-      <w:lvlJc w:val="left"/>
-      <w:pPr>
-        <w:tabs>
-          <w:tab w:val="num" w:pos="2520"/>
-        </w:tabs>
-        <w:ind w:left="2520" w:hanging="360"/>
-      </w:pPr>
-      <w:rPr>
-        <w:color w:val="000000"/>
-      </w:rPr>
-    </w:lvl>
-    <w:lvl w:ilvl="6">
-      <w:start w:val="1"/>
-      <w:numFmt w:val="decimal"/>
-      <w:lvlText w:val="%7."/>
-      <w:lvlJc w:val="left"/>
-      <w:pPr>
-        <w:tabs>
-          <w:tab w:val="num" w:pos="2880"/>
-        </w:tabs>
-        <w:ind w:left="2880" w:hanging="360"/>
-      </w:pPr>
-      <w:rPr>
-        <w:color w:val="000000"/>
-      </w:rPr>
-    </w:lvl>
-    <w:lvl w:ilvl="7">
-      <w:start w:val="1"/>
-      <w:numFmt w:val="decimal"/>
-      <w:lvlText w:val="%8."/>
-      <w:lvlJc w:val="left"/>
-      <w:pPr>
-        <w:tabs>
-          <w:tab w:val="num" w:pos="3240"/>
-        </w:tabs>
-        <w:ind w:left="3240" w:hanging="360"/>
-      </w:pPr>
-      <w:rPr>
-        <w:color w:val="000000"/>
-      </w:rPr>
-    </w:lvl>
-    <w:lvl w:ilvl="8">
-      <w:start w:val="1"/>
-      <w:numFmt w:val="decimal"/>
-      <w:lvlText w:val="%9."/>
-      <w:lvlJc w:val="left"/>
-      <w:pPr>
-        <w:tabs>
-          <w:tab w:val="num" w:pos="3600"/>
-        </w:tabs>
-        <w:ind w:left="3600" w:hanging="360"/>
-      </w:pPr>
-      <w:rPr>
-        <w:color w:val="000000"/>
-      </w:rPr>
-    </w:lvl>
-  </w:abstractNum>
   <w:num w:numId="1">
     <w:abstractNumId w:val="1"/>
   </w:num>
@@ -10657,15 +10516,12 @@
       <w:rPr>
         <w:rFonts w:ascii="Liberation Serif" w:hAnsi="Liberation Serif" w:eastAsia="Noto Sans CJK SC" w:cs="Lohit Devanagari"/>
         <w:kern w:val="2"/>
-        <w:sz w:val="24"/>
         <w:szCs w:val="24"/>
         <w:lang w:val="ru-RU" w:eastAsia="zh-CN" w:bidi="hi-IN"/>
       </w:rPr>
     </w:rPrDefault>
     <w:pPrDefault>
-      <w:pPr>
-        <w:widowControl/>
-      </w:pPr>
+      <w:pPr/>
     </w:pPrDefault>
   </w:docDefaults>
   <w:style w:type="paragraph" w:styleId="Normal">
@@ -10673,6 +10529,8 @@
     <w:qFormat/>
     <w:pPr>
       <w:widowControl/>
+      <w:bidi w:val="0"/>
+      <w:jc w:val="left"/>
     </w:pPr>
     <w:rPr>
       <w:rFonts w:ascii="Liberation Serif" w:hAnsi="Liberation Serif" w:eastAsia="Noto Sans CJK SC" w:cs="Lohit Devanagari"/>
@@ -10688,10 +10546,6 @@
     <w:basedOn w:val="Style16"/>
     <w:qFormat/>
     <w:pPr>
-      <w:numPr>
-        <w:ilvl w:val="0"/>
-        <w:numId w:val="2"/>
-      </w:numPr>
       <w:spacing w:before="240" w:after="120"/>
       <w:jc w:val="left"/>
     </w:pPr>
@@ -10706,7 +10560,6 @@
   <w:style w:type="paragraph" w:styleId="2">
     <w:name w:val="Heading 2"/>
     <w:basedOn w:val="Style16"/>
-    <w:next w:val="Style17"/>
     <w:qFormat/>
     <w:pPr>
       <w:numPr>
@@ -10773,6 +10626,146 @@
     <w:name w:val="Ссылка указателя"/>
     <w:qFormat/>
     <w:rPr/>
+  </w:style>
+  <w:style w:type="character" w:styleId="ListLabel1">
+    <w:name w:val="ListLabel 1"/>
+    <w:qFormat/>
+    <w:rPr>
+      <w:color w:val="000000"/>
+    </w:rPr>
+  </w:style>
+  <w:style w:type="character" w:styleId="ListLabel2">
+    <w:name w:val="ListLabel 2"/>
+    <w:qFormat/>
+    <w:rPr>
+      <w:color w:val="000000"/>
+    </w:rPr>
+  </w:style>
+  <w:style w:type="character" w:styleId="ListLabel3">
+    <w:name w:val="ListLabel 3"/>
+    <w:qFormat/>
+    <w:rPr>
+      <w:rFonts w:cs="OpenSymbol"/>
+    </w:rPr>
+  </w:style>
+  <w:style w:type="character" w:styleId="ListLabel4">
+    <w:name w:val="ListLabel 4"/>
+    <w:qFormat/>
+    <w:rPr>
+      <w:rFonts w:cs="OpenSymbol"/>
+    </w:rPr>
+  </w:style>
+  <w:style w:type="character" w:styleId="ListLabel5">
+    <w:name w:val="ListLabel 5"/>
+    <w:qFormat/>
+    <w:rPr>
+      <w:rFonts w:cs="OpenSymbol"/>
+    </w:rPr>
+  </w:style>
+  <w:style w:type="character" w:styleId="ListLabel6">
+    <w:name w:val="ListLabel 6"/>
+    <w:qFormat/>
+    <w:rPr>
+      <w:rFonts w:cs="OpenSymbol"/>
+    </w:rPr>
+  </w:style>
+  <w:style w:type="character" w:styleId="ListLabel7">
+    <w:name w:val="ListLabel 7"/>
+    <w:qFormat/>
+    <w:rPr>
+      <w:rFonts w:cs="OpenSymbol"/>
+    </w:rPr>
+  </w:style>
+  <w:style w:type="character" w:styleId="ListLabel8">
+    <w:name w:val="ListLabel 8"/>
+    <w:qFormat/>
+    <w:rPr>
+      <w:rFonts w:cs="OpenSymbol"/>
+    </w:rPr>
+  </w:style>
+  <w:style w:type="character" w:styleId="ListLabel9">
+    <w:name w:val="ListLabel 9"/>
+    <w:qFormat/>
+    <w:rPr>
+      <w:rFonts w:cs="OpenSymbol"/>
+    </w:rPr>
+  </w:style>
+  <w:style w:type="character" w:styleId="ListLabel10">
+    <w:name w:val="ListLabel 10"/>
+    <w:qFormat/>
+    <w:rPr>
+      <w:rFonts w:cs="OpenSymbol"/>
+    </w:rPr>
+  </w:style>
+  <w:style w:type="character" w:styleId="ListLabel11">
+    <w:name w:val="ListLabel 11"/>
+    <w:qFormat/>
+    <w:rPr>
+      <w:rFonts w:cs="OpenSymbol"/>
+    </w:rPr>
+  </w:style>
+  <w:style w:type="character" w:styleId="ListLabel12">
+    <w:name w:val="ListLabel 12"/>
+    <w:qFormat/>
+    <w:rPr>
+      <w:color w:val="000000"/>
+    </w:rPr>
+  </w:style>
+  <w:style w:type="character" w:styleId="ListLabel13">
+    <w:name w:val="ListLabel 13"/>
+    <w:qFormat/>
+    <w:rPr>
+      <w:color w:val="000000"/>
+    </w:rPr>
+  </w:style>
+  <w:style w:type="character" w:styleId="ListLabel14">
+    <w:name w:val="ListLabel 14"/>
+    <w:qFormat/>
+    <w:rPr>
+      <w:color w:val="000000"/>
+    </w:rPr>
+  </w:style>
+  <w:style w:type="character" w:styleId="ListLabel15">
+    <w:name w:val="ListLabel 15"/>
+    <w:qFormat/>
+    <w:rPr>
+      <w:color w:val="000000"/>
+    </w:rPr>
+  </w:style>
+  <w:style w:type="character" w:styleId="ListLabel16">
+    <w:name w:val="ListLabel 16"/>
+    <w:qFormat/>
+    <w:rPr>
+      <w:color w:val="000000"/>
+    </w:rPr>
+  </w:style>
+  <w:style w:type="character" w:styleId="ListLabel17">
+    <w:name w:val="ListLabel 17"/>
+    <w:qFormat/>
+    <w:rPr>
+      <w:color w:val="000000"/>
+    </w:rPr>
+  </w:style>
+  <w:style w:type="character" w:styleId="ListLabel18">
+    <w:name w:val="ListLabel 18"/>
+    <w:qFormat/>
+    <w:rPr>
+      <w:color w:val="000000"/>
+    </w:rPr>
+  </w:style>
+  <w:style w:type="character" w:styleId="ListLabel19">
+    <w:name w:val="ListLabel 19"/>
+    <w:qFormat/>
+    <w:rPr>
+      <w:color w:val="000000"/>
+    </w:rPr>
+  </w:style>
+  <w:style w:type="character" w:styleId="ListLabel20">
+    <w:name w:val="ListLabel 20"/>
+    <w:qFormat/>
+    <w:rPr>
+      <w:color w:val="000000"/>
+    </w:rPr>
   </w:style>
   <w:style w:type="paragraph" w:styleId="Style16">
     <w:name w:val="Заголовок"/>
@@ -10903,9 +10896,10 @@
     </w:pPr>
     <w:rPr/>
   </w:style>
-  <w:style w:type="paragraph" w:styleId="Style26">
+  <w:style w:type="paragraph" w:styleId="TOAHeading">
     <w:name w:val="TOA Heading"/>
     <w:basedOn w:val="Style16"/>
+    <w:qFormat/>
     <w:pPr>
       <w:suppressLineNumbers/>
       <w:ind w:left="0" w:hanging="0"/>

</xml_diff>